<commit_message>
fix valueerror in route.check()
</commit_message>
<xml_diff>
--- a/小组作业.docx
+++ b/小组作业.docx
@@ -99,18 +99,7 @@
           <w:sz w:val="36"/>
           <w:szCs w:val="36"/>
         </w:rPr>
-        <w:t xml:space="preserve">Report: </w:t>
-      </w:r>
-      <w:r>
-        <w:rPr>
-          <w:rFonts w:ascii="Times New Roman" w:hAnsi="Times New Roman" w:cs="Times New Roman"/>
-          <w:b/>
-          <w:bCs/>
-          <w:color w:val="FFFFFF" w:themeColor="background1"/>
-          <w:sz w:val="36"/>
-          <w:szCs w:val="36"/>
-        </w:rPr>
-        <w:t>Using cloud technology to develop chatbot</w:t>
+        <w:t>Report: Using cloud technology to develop chatbot</w:t>
       </w:r>
     </w:p>
     <w:p>
@@ -128,7 +117,7 @@
     <w:p>
       <w:pPr>
         <w:rPr>
-          <w:rFonts w:ascii="Times New Roman" w:hAnsi="Times New Roman" w:cs="Times New Roman" w:hint="eastAsia"/>
+          <w:rFonts w:ascii="Times New Roman" w:hAnsi="Times New Roman" w:cs="Times New Roman"/>
           <w:b/>
           <w:bCs/>
           <w:sz w:val="32"/>
@@ -184,25 +173,7 @@
           <w:sz w:val="24"/>
           <w:szCs w:val="24"/>
         </w:rPr>
-        <w:t xml:space="preserve">Fan </w:t>
-      </w:r>
-      <w:proofErr w:type="spellStart"/>
-      <w:r>
-        <w:rPr>
-          <w:rFonts w:ascii="Times New Roman" w:hAnsi="Times New Roman" w:cs="Times New Roman"/>
-          <w:sz w:val="24"/>
-          <w:szCs w:val="24"/>
-        </w:rPr>
-        <w:t>Junliang</w:t>
-      </w:r>
-      <w:proofErr w:type="spellEnd"/>
-      <w:r>
-        <w:rPr>
-          <w:rFonts w:ascii="Times New Roman" w:hAnsi="Times New Roman" w:cs="Times New Roman"/>
-          <w:sz w:val="24"/>
-          <w:szCs w:val="24"/>
-        </w:rPr>
-        <w:t xml:space="preserve"> </w:t>
+        <w:t xml:space="preserve">Fan Junliang </w:t>
       </w:r>
       <w:r>
         <w:rPr>
@@ -218,15 +189,7 @@
           <w:sz w:val="24"/>
           <w:szCs w:val="24"/>
         </w:rPr>
-        <w:t>21448973</w:t>
-      </w:r>
-      <w:r>
-        <w:rPr>
-          <w:rFonts w:ascii="Times New Roman" w:hAnsi="Times New Roman" w:cs="Times New Roman"/>
-          <w:sz w:val="24"/>
-          <w:szCs w:val="24"/>
-        </w:rPr>
-        <w:t xml:space="preserve"> </w:t>
+        <w:t xml:space="preserve">21448973 </w:t>
       </w:r>
     </w:p>
     <w:p>
@@ -244,25 +207,7 @@
           <w:sz w:val="24"/>
           <w:szCs w:val="24"/>
         </w:rPr>
-        <w:t xml:space="preserve">Song </w:t>
-      </w:r>
-      <w:proofErr w:type="spellStart"/>
-      <w:r>
-        <w:rPr>
-          <w:rFonts w:ascii="Times New Roman" w:hAnsi="Times New Roman" w:cs="Times New Roman"/>
-          <w:sz w:val="24"/>
-          <w:szCs w:val="24"/>
-        </w:rPr>
-        <w:t>Ningning</w:t>
-      </w:r>
-      <w:proofErr w:type="spellEnd"/>
-      <w:r>
-        <w:rPr>
-          <w:rFonts w:ascii="Times New Roman" w:hAnsi="Times New Roman" w:cs="Times New Roman"/>
-          <w:sz w:val="24"/>
-          <w:szCs w:val="24"/>
-        </w:rPr>
-        <w:t xml:space="preserve"> </w:t>
+        <w:t xml:space="preserve">Song Ningning </w:t>
       </w:r>
       <w:r>
         <w:rPr>
@@ -285,7 +230,7 @@
       <w:pPr>
         <w:spacing w:line="360" w:lineRule="auto"/>
         <w:rPr>
-          <w:rFonts w:ascii="Times New Roman" w:hAnsi="Times New Roman" w:cs="Times New Roman" w:hint="eastAsia"/>
+          <w:rFonts w:ascii="Times New Roman" w:hAnsi="Times New Roman" w:cs="Times New Roman"/>
           <w:sz w:val="28"/>
           <w:szCs w:val="28"/>
         </w:rPr>
@@ -324,18 +269,8 @@
           <w:sz w:val="24"/>
           <w:szCs w:val="24"/>
         </w:rPr>
-        <w:t xml:space="preserve">Fan </w:t>
-      </w:r>
-      <w:proofErr w:type="spellStart"/>
-      <w:r>
-        <w:rPr>
-          <w:rFonts w:ascii="Times New Roman" w:hAnsi="Times New Roman" w:cs="Times New Roman"/>
-          <w:sz w:val="24"/>
-          <w:szCs w:val="24"/>
-        </w:rPr>
-        <w:t>Junliang</w:t>
-      </w:r>
-      <w:proofErr w:type="spellEnd"/>
+        <w:t>Fan Junliang</w:t>
+      </w:r>
       <w:r>
         <w:rPr>
           <w:rFonts w:ascii="Times New Roman" w:hAnsi="Times New Roman" w:cs="Times New Roman"/>
@@ -373,7 +308,7 @@
       <w:pPr>
         <w:ind w:left="1260" w:firstLine="420"/>
         <w:rPr>
-          <w:rFonts w:ascii="Times New Roman" w:hAnsi="Times New Roman" w:cs="Times New Roman" w:hint="eastAsia"/>
+          <w:rFonts w:ascii="Times New Roman" w:hAnsi="Times New Roman" w:cs="Times New Roman"/>
           <w:sz w:val="24"/>
           <w:szCs w:val="24"/>
         </w:rPr>
@@ -409,25 +344,7 @@
           <w:szCs w:val="24"/>
         </w:rPr>
         <w:tab/>
-        <w:t xml:space="preserve">Whole cloud </w:t>
-      </w:r>
-      <w:proofErr w:type="gramStart"/>
-      <w:r>
-        <w:rPr>
-          <w:rFonts w:ascii="Times New Roman" w:hAnsi="Times New Roman" w:cs="Times New Roman"/>
-          <w:sz w:val="24"/>
-          <w:szCs w:val="24"/>
-        </w:rPr>
-        <w:t>deploy</w:t>
-      </w:r>
-      <w:proofErr w:type="gramEnd"/>
-      <w:r>
-        <w:rPr>
-          <w:rFonts w:ascii="Times New Roman" w:hAnsi="Times New Roman" w:cs="Times New Roman"/>
-          <w:sz w:val="24"/>
-          <w:szCs w:val="24"/>
-        </w:rPr>
-        <w:t xml:space="preserve"> coding part</w:t>
+        <w:t>Whole cloud deploy coding part</w:t>
       </w:r>
     </w:p>
     <w:p>
@@ -445,18 +362,8 @@
           <w:sz w:val="24"/>
           <w:szCs w:val="24"/>
         </w:rPr>
-        <w:t xml:space="preserve">Song </w:t>
-      </w:r>
-      <w:proofErr w:type="spellStart"/>
-      <w:r>
-        <w:rPr>
-          <w:rFonts w:ascii="Times New Roman" w:hAnsi="Times New Roman" w:cs="Times New Roman"/>
-          <w:sz w:val="24"/>
-          <w:szCs w:val="24"/>
-        </w:rPr>
-        <w:t>Ningning</w:t>
-      </w:r>
-      <w:proofErr w:type="spellEnd"/>
+        <w:t>Song Ningning</w:t>
+      </w:r>
       <w:r>
         <w:rPr>
           <w:rFonts w:ascii="Times New Roman" w:hAnsi="Times New Roman" w:cs="Times New Roman"/>
@@ -494,7 +401,7 @@
       <w:pPr>
         <w:ind w:left="1260" w:firstLine="420"/>
         <w:rPr>
-          <w:rFonts w:ascii="Times New Roman" w:hAnsi="Times New Roman" w:cs="Times New Roman" w:hint="eastAsia"/>
+          <w:rFonts w:ascii="Times New Roman" w:hAnsi="Times New Roman" w:cs="Times New Roman"/>
           <w:sz w:val="24"/>
           <w:szCs w:val="24"/>
         </w:rPr>
@@ -576,7 +483,6 @@
         </w:rPr>
         <w:tab/>
       </w:r>
-      <w:proofErr w:type="spellStart"/>
       <w:r>
         <w:rPr>
           <w:rFonts w:ascii="Times New Roman" w:hAnsi="Times New Roman" w:cs="Times New Roman"/>
@@ -585,18 +491,16 @@
         </w:rPr>
         <w:t>fjlskr_bot</w:t>
       </w:r>
-      <w:proofErr w:type="spellEnd"/>
-    </w:p>
-    <w:p>
-      <w:pPr>
-        <w:spacing w:line="360" w:lineRule="auto"/>
-        <w:rPr>
-          <w:rFonts w:ascii="Times New Roman" w:hAnsi="Times New Roman" w:cs="Times New Roman"/>
-          <w:sz w:val="24"/>
-          <w:szCs w:val="24"/>
-        </w:rPr>
-      </w:pPr>
-      <w:proofErr w:type="spellStart"/>
+    </w:p>
+    <w:p>
+      <w:pPr>
+        <w:spacing w:line="360" w:lineRule="auto"/>
+        <w:rPr>
+          <w:rFonts w:ascii="Times New Roman" w:hAnsi="Times New Roman" w:cs="Times New Roman"/>
+          <w:sz w:val="24"/>
+          <w:szCs w:val="24"/>
+        </w:rPr>
+      </w:pPr>
       <w:r>
         <w:rPr>
           <w:rFonts w:ascii="Times New Roman" w:hAnsi="Times New Roman" w:cs="Times New Roman"/>
@@ -605,18 +509,7 @@
           <w:sz w:val="28"/>
           <w:szCs w:val="28"/>
         </w:rPr>
-        <w:t>Github</w:t>
-      </w:r>
-      <w:proofErr w:type="spellEnd"/>
-      <w:r>
-        <w:rPr>
-          <w:rFonts w:ascii="Times New Roman" w:hAnsi="Times New Roman" w:cs="Times New Roman"/>
-          <w:b/>
-          <w:bCs/>
-          <w:sz w:val="28"/>
-          <w:szCs w:val="28"/>
-        </w:rPr>
-        <w:t xml:space="preserve"> project</w:t>
+        <w:t>Github project</w:t>
       </w:r>
       <w:r>
         <w:rPr>
@@ -647,7 +540,7 @@
       <w:pPr>
         <w:spacing w:line="360" w:lineRule="auto"/>
         <w:rPr>
-          <w:rFonts w:ascii="Times New Roman" w:hAnsi="Times New Roman" w:cs="Times New Roman" w:hint="eastAsia"/>
+          <w:rFonts w:ascii="Times New Roman" w:hAnsi="Times New Roman" w:cs="Times New Roman"/>
           <w:sz w:val="24"/>
           <w:szCs w:val="24"/>
         </w:rPr>
@@ -739,17 +632,17 @@
       <w:pPr>
         <w:spacing w:line="360" w:lineRule="auto"/>
         <w:rPr>
-          <w:rFonts w:ascii="Times New Roman" w:hAnsi="Times New Roman" w:cs="Times New Roman" w:hint="eastAsia"/>
-          <w:sz w:val="24"/>
-          <w:szCs w:val="24"/>
-        </w:rPr>
-      </w:pPr>
-    </w:p>
-    <w:p>
-      <w:pPr>
-        <w:spacing w:line="360" w:lineRule="auto"/>
-        <w:rPr>
-          <w:rFonts w:ascii="Times New Roman" w:hAnsi="Times New Roman" w:cs="Times New Roman" w:hint="eastAsia"/>
+          <w:rFonts w:ascii="Times New Roman" w:hAnsi="Times New Roman" w:cs="Times New Roman"/>
+          <w:sz w:val="24"/>
+          <w:szCs w:val="24"/>
+        </w:rPr>
+      </w:pPr>
+    </w:p>
+    <w:p>
+      <w:pPr>
+        <w:spacing w:line="360" w:lineRule="auto"/>
+        <w:rPr>
+          <w:rFonts w:ascii="Times New Roman" w:hAnsi="Times New Roman" w:cs="Times New Roman"/>
           <w:sz w:val="28"/>
           <w:szCs w:val="28"/>
         </w:rPr>
@@ -791,17 +684,7 @@
           <w:sz w:val="24"/>
           <w:szCs w:val="24"/>
         </w:rPr>
-        <w:t>F</w:t>
-      </w:r>
-      <w:r>
-        <w:rPr>
-          <w:rFonts w:ascii="Times New Roman" w:hAnsi="Times New Roman" w:cs="Times New Roman"/>
-          <w:b/>
-          <w:bCs/>
-          <w:sz w:val="24"/>
-          <w:szCs w:val="24"/>
-        </w:rPr>
-        <w:t xml:space="preserve">unctions: </w:t>
+        <w:t xml:space="preserve">Functions: </w:t>
       </w:r>
     </w:p>
     <w:p>
@@ -883,7 +766,7 @@
       <w:pPr>
         <w:spacing w:line="360" w:lineRule="auto"/>
         <w:rPr>
-          <w:rFonts w:ascii="Times New Roman" w:hAnsi="Times New Roman" w:cs="Times New Roman" w:hint="eastAsia"/>
+          <w:rFonts w:ascii="Times New Roman" w:hAnsi="Times New Roman" w:cs="Times New Roman"/>
           <w:b/>
           <w:bCs/>
           <w:sz w:val="24"/>
@@ -1019,17 +902,17 @@
       <w:pPr>
         <w:spacing w:line="360" w:lineRule="auto"/>
         <w:rPr>
-          <w:rFonts w:ascii="Times New Roman" w:hAnsi="Times New Roman" w:cs="Times New Roman" w:hint="eastAsia"/>
-          <w:sz w:val="24"/>
-          <w:szCs w:val="24"/>
-        </w:rPr>
-      </w:pPr>
-    </w:p>
-    <w:p>
-      <w:pPr>
-        <w:spacing w:line="360" w:lineRule="auto"/>
-        <w:rPr>
-          <w:rFonts w:ascii="Times New Roman" w:hAnsi="Times New Roman" w:cs="Times New Roman" w:hint="eastAsia"/>
+          <w:rFonts w:ascii="Times New Roman" w:hAnsi="Times New Roman" w:cs="Times New Roman"/>
+          <w:sz w:val="24"/>
+          <w:szCs w:val="24"/>
+        </w:rPr>
+      </w:pPr>
+    </w:p>
+    <w:p>
+      <w:pPr>
+        <w:spacing w:line="360" w:lineRule="auto"/>
+        <w:rPr>
+          <w:rFonts w:ascii="Times New Roman" w:hAnsi="Times New Roman" w:cs="Times New Roman"/>
           <w:sz w:val="24"/>
           <w:szCs w:val="24"/>
         </w:rPr>
@@ -1073,7 +956,7 @@
       <w:pPr>
         <w:spacing w:line="360" w:lineRule="auto"/>
         <w:rPr>
-          <w:rFonts w:ascii="Times New Roman" w:hAnsi="Times New Roman" w:cs="Times New Roman" w:hint="eastAsia"/>
+          <w:rFonts w:ascii="Times New Roman" w:hAnsi="Times New Roman" w:cs="Times New Roman"/>
           <w:sz w:val="24"/>
           <w:szCs w:val="24"/>
         </w:rPr>
@@ -1177,24 +1060,6 @@
         </w:rPr>
         <w:t xml:space="preserve"> And </w:t>
       </w:r>
-      <w:proofErr w:type="gramStart"/>
-      <w:r>
-        <w:rPr>
-          <w:rFonts w:ascii="Times New Roman" w:hAnsi="Times New Roman" w:cs="Times New Roman"/>
-          <w:sz w:val="24"/>
-          <w:szCs w:val="24"/>
-        </w:rPr>
-        <w:t>also</w:t>
-      </w:r>
-      <w:proofErr w:type="gramEnd"/>
-      <w:r>
-        <w:rPr>
-          <w:rFonts w:ascii="Times New Roman" w:hAnsi="Times New Roman" w:cs="Times New Roman"/>
-          <w:sz w:val="24"/>
-          <w:szCs w:val="24"/>
-        </w:rPr>
-        <w:t xml:space="preserve"> </w:t>
-      </w:r>
       <w:r>
         <w:rPr>
           <w:rFonts w:ascii="Times New Roman" w:hAnsi="Times New Roman" w:cs="Times New Roman"/>
@@ -1234,7 +1099,7 @@
       <w:pPr>
         <w:spacing w:line="360" w:lineRule="auto"/>
         <w:rPr>
-          <w:rFonts w:ascii="Times New Roman" w:hAnsi="Times New Roman" w:cs="Times New Roman" w:hint="eastAsia"/>
+          <w:rFonts w:ascii="Times New Roman" w:hAnsi="Times New Roman" w:cs="Times New Roman"/>
           <w:sz w:val="24"/>
           <w:szCs w:val="24"/>
         </w:rPr>
@@ -1316,256 +1181,256 @@
       <w:pPr>
         <w:spacing w:line="360" w:lineRule="auto"/>
         <w:rPr>
+          <w:rFonts w:ascii="Times New Roman" w:hAnsi="Times New Roman" w:cs="Times New Roman"/>
+          <w:sz w:val="24"/>
+          <w:szCs w:val="24"/>
+        </w:rPr>
+      </w:pPr>
+    </w:p>
+    <w:p>
+      <w:pPr>
+        <w:spacing w:line="360" w:lineRule="auto"/>
+        <w:rPr>
+          <w:rFonts w:ascii="Times New Roman" w:hAnsi="Times New Roman" w:cs="Times New Roman"/>
+          <w:noProof/>
+          <w:sz w:val="24"/>
+          <w:szCs w:val="24"/>
+        </w:rPr>
+      </w:pPr>
+      <w:r>
+        <w:rPr>
+          <w:rFonts w:ascii="Times New Roman" w:hAnsi="Times New Roman" w:cs="Times New Roman"/>
+          <w:sz w:val="24"/>
+          <w:szCs w:val="24"/>
+        </w:rPr>
+        <w:t xml:space="preserve">One of the reasons for choosing azure is that </w:t>
+      </w:r>
+      <w:r>
+        <w:rPr>
+          <w:rFonts w:ascii="Times New Roman" w:hAnsi="Times New Roman" w:cs="Times New Roman"/>
+          <w:sz w:val="24"/>
+          <w:szCs w:val="24"/>
+        </w:rPr>
+        <w:t>A</w:t>
+      </w:r>
+      <w:r>
+        <w:rPr>
+          <w:rFonts w:ascii="Times New Roman" w:hAnsi="Times New Roman" w:cs="Times New Roman"/>
+          <w:sz w:val="24"/>
+          <w:szCs w:val="24"/>
+        </w:rPr>
+        <w:t xml:space="preserve">zure has a variety of data centers around the world. </w:t>
+      </w:r>
+      <w:r>
+        <w:rPr>
+          <w:rFonts w:ascii="Times New Roman" w:hAnsi="Times New Roman" w:cs="Times New Roman"/>
+          <w:sz w:val="24"/>
+          <w:szCs w:val="24"/>
+        </w:rPr>
+        <w:t>We</w:t>
+      </w:r>
+      <w:r>
+        <w:rPr>
+          <w:rFonts w:ascii="Times New Roman" w:hAnsi="Times New Roman" w:cs="Times New Roman"/>
+          <w:sz w:val="24"/>
+          <w:szCs w:val="24"/>
+        </w:rPr>
+        <w:t xml:space="preserve"> can choose areas close to the location to improve performance and reduce the delay in network requests.</w:t>
+      </w:r>
+      <w:r>
+        <w:rPr>
+          <w:rFonts w:ascii="Times New Roman" w:hAnsi="Times New Roman" w:cs="Times New Roman"/>
+          <w:sz w:val="24"/>
+          <w:szCs w:val="24"/>
+        </w:rPr>
+        <w:t xml:space="preserve"> </w:t>
+      </w:r>
+      <w:r>
+        <w:rPr>
+          <w:rFonts w:ascii="Times New Roman" w:hAnsi="Times New Roman" w:cs="Times New Roman"/>
+          <w:sz w:val="24"/>
+          <w:szCs w:val="24"/>
+        </w:rPr>
+        <w:t xml:space="preserve">App Service not only adds the power of Microsoft Azure to </w:t>
+      </w:r>
+      <w:r>
+        <w:rPr>
+          <w:rFonts w:ascii="Times New Roman" w:hAnsi="Times New Roman" w:cs="Times New Roman"/>
+          <w:sz w:val="24"/>
+          <w:szCs w:val="24"/>
+        </w:rPr>
+        <w:t>our</w:t>
+      </w:r>
+      <w:r>
+        <w:rPr>
+          <w:rFonts w:ascii="Times New Roman" w:hAnsi="Times New Roman" w:cs="Times New Roman"/>
+          <w:sz w:val="24"/>
+          <w:szCs w:val="24"/>
+        </w:rPr>
+        <w:t xml:space="preserve"> application, such as security, </w:t>
+      </w:r>
+      <w:r>
+        <w:rPr>
+          <w:rFonts w:ascii="Times New Roman" w:hAnsi="Times New Roman" w:cs="Times New Roman"/>
+          <w:sz w:val="24"/>
+          <w:szCs w:val="24"/>
+        </w:rPr>
+        <w:t>load balancing</w:t>
+      </w:r>
+      <w:r>
+        <w:rPr>
+          <w:rFonts w:ascii="Times New Roman" w:hAnsi="Times New Roman" w:cs="Times New Roman"/>
+          <w:sz w:val="24"/>
+          <w:szCs w:val="24"/>
+        </w:rPr>
+        <w:t xml:space="preserve">, </w:t>
+      </w:r>
+      <w:r>
+        <w:rPr>
+          <w:rFonts w:ascii="Times New Roman" w:hAnsi="Times New Roman" w:cs="Times New Roman"/>
+          <w:sz w:val="24"/>
+          <w:szCs w:val="24"/>
+        </w:rPr>
+        <w:t>autoscaling</w:t>
+      </w:r>
+      <w:r>
+        <w:rPr>
+          <w:rFonts w:ascii="Times New Roman" w:hAnsi="Times New Roman" w:cs="Times New Roman"/>
+          <w:sz w:val="24"/>
+          <w:szCs w:val="24"/>
+        </w:rPr>
+        <w:t xml:space="preserve">, and automated management. </w:t>
+      </w:r>
+      <w:r>
+        <w:rPr>
+          <w:rFonts w:ascii="Times New Roman" w:hAnsi="Times New Roman" w:cs="Times New Roman"/>
+          <w:sz w:val="24"/>
+          <w:szCs w:val="24"/>
+        </w:rPr>
+        <w:t>We</w:t>
+      </w:r>
+      <w:r>
+        <w:rPr>
+          <w:rFonts w:ascii="Times New Roman" w:hAnsi="Times New Roman" w:cs="Times New Roman"/>
+          <w:sz w:val="24"/>
+          <w:szCs w:val="24"/>
+        </w:rPr>
+        <w:t xml:space="preserve"> can also take advantage of its DevOps capabilities, such as continuous deployment from GitHub, Docker Hub, and other sources</w:t>
+      </w:r>
+      <w:r>
+        <w:rPr>
+          <w:rFonts w:ascii="Times New Roman" w:hAnsi="Times New Roman" w:cs="Times New Roman"/>
+          <w:sz w:val="24"/>
+          <w:szCs w:val="24"/>
+        </w:rPr>
+        <w:t xml:space="preserve">. </w:t>
+      </w:r>
+      <w:r>
+        <w:rPr>
+          <w:rFonts w:ascii="Times New Roman" w:hAnsi="Times New Roman" w:cs="Times New Roman"/>
+          <w:sz w:val="24"/>
+          <w:szCs w:val="24"/>
+        </w:rPr>
+        <w:t>And</w:t>
+      </w:r>
+      <w:r>
+        <w:rPr>
+          <w:rFonts w:ascii="Times New Roman" w:hAnsi="Times New Roman" w:cs="Times New Roman"/>
+          <w:sz w:val="24"/>
+          <w:szCs w:val="24"/>
+        </w:rPr>
+        <w:t xml:space="preserve"> because </w:t>
+      </w:r>
+      <w:r>
+        <w:rPr>
+          <w:rFonts w:ascii="Times New Roman" w:hAnsi="Times New Roman" w:cs="Times New Roman"/>
+          <w:sz w:val="24"/>
+          <w:szCs w:val="24"/>
+        </w:rPr>
+        <w:t>Azure App Service is an HTTP-based service for hosting web applications</w:t>
+      </w:r>
+      <w:r>
+        <w:rPr>
           <w:rFonts w:ascii="Times New Roman" w:hAnsi="Times New Roman" w:cs="Times New Roman" w:hint="eastAsia"/>
           <w:sz w:val="24"/>
           <w:szCs w:val="24"/>
         </w:rPr>
-      </w:pPr>
-    </w:p>
-    <w:p>
-      <w:pPr>
-        <w:spacing w:line="360" w:lineRule="auto"/>
+        <w:t>,</w:t>
+      </w:r>
+      <w:r>
+        <w:rPr>
+          <w:rFonts w:ascii="Times New Roman" w:hAnsi="Times New Roman" w:cs="Times New Roman"/>
+          <w:sz w:val="24"/>
+          <w:szCs w:val="24"/>
+        </w:rPr>
+        <w:t xml:space="preserve"> </w:t>
+      </w:r>
+      <w:r>
+        <w:rPr>
+          <w:rFonts w:ascii="Times New Roman" w:hAnsi="Times New Roman" w:cs="Times New Roman"/>
+          <w:sz w:val="24"/>
+          <w:szCs w:val="24"/>
+        </w:rPr>
+        <w:t xml:space="preserve">Therefore, the data transmission path will be changed from directly to the cloud platform </w:t>
+      </w:r>
+      <w:r>
+        <w:rPr>
+          <w:rFonts w:ascii="Times New Roman" w:hAnsi="Times New Roman" w:cs="Times New Roman"/>
+          <w:sz w:val="24"/>
+          <w:szCs w:val="24"/>
+        </w:rPr>
+        <w:t>by</w:t>
+      </w:r>
+      <w:r>
+        <w:rPr>
+          <w:rFonts w:ascii="Times New Roman" w:hAnsi="Times New Roman" w:cs="Times New Roman"/>
+          <w:sz w:val="24"/>
+          <w:szCs w:val="24"/>
+        </w:rPr>
+        <w:t xml:space="preserve"> telegra</w:t>
+      </w:r>
+      <w:r>
+        <w:rPr>
+          <w:rFonts w:ascii="Times New Roman" w:hAnsi="Times New Roman" w:cs="Times New Roman"/>
+          <w:sz w:val="24"/>
+          <w:szCs w:val="24"/>
+        </w:rPr>
+        <w:t>m</w:t>
+      </w:r>
+      <w:r>
+        <w:rPr>
+          <w:rFonts w:ascii="Times New Roman" w:hAnsi="Times New Roman" w:cs="Times New Roman"/>
+          <w:sz w:val="24"/>
+          <w:szCs w:val="24"/>
+        </w:rPr>
+        <w:t xml:space="preserve"> to a web, and the webhook will be automatically transferred to the app service.</w:t>
+      </w:r>
+      <w:r>
         <w:rPr>
           <w:rFonts w:ascii="Times New Roman" w:hAnsi="Times New Roman" w:cs="Times New Roman"/>
           <w:noProof/>
           <w:sz w:val="24"/>
           <w:szCs w:val="24"/>
         </w:rPr>
-      </w:pPr>
-      <w:r>
-        <w:rPr>
-          <w:rFonts w:ascii="Times New Roman" w:hAnsi="Times New Roman" w:cs="Times New Roman"/>
-          <w:sz w:val="24"/>
-          <w:szCs w:val="24"/>
-        </w:rPr>
-        <w:t xml:space="preserve">One of the reasons for choosing azure is that </w:t>
-      </w:r>
-      <w:r>
-        <w:rPr>
-          <w:rFonts w:ascii="Times New Roman" w:hAnsi="Times New Roman" w:cs="Times New Roman"/>
-          <w:sz w:val="24"/>
-          <w:szCs w:val="24"/>
-        </w:rPr>
-        <w:t>A</w:t>
-      </w:r>
-      <w:r>
-        <w:rPr>
-          <w:rFonts w:ascii="Times New Roman" w:hAnsi="Times New Roman" w:cs="Times New Roman"/>
-          <w:sz w:val="24"/>
-          <w:szCs w:val="24"/>
-        </w:rPr>
-        <w:t xml:space="preserve">zure has a variety of data centers around the world. </w:t>
-      </w:r>
-      <w:r>
-        <w:rPr>
-          <w:rFonts w:ascii="Times New Roman" w:hAnsi="Times New Roman" w:cs="Times New Roman"/>
-          <w:sz w:val="24"/>
-          <w:szCs w:val="24"/>
-        </w:rPr>
-        <w:t>We</w:t>
-      </w:r>
-      <w:r>
-        <w:rPr>
-          <w:rFonts w:ascii="Times New Roman" w:hAnsi="Times New Roman" w:cs="Times New Roman"/>
-          <w:sz w:val="24"/>
-          <w:szCs w:val="24"/>
-        </w:rPr>
-        <w:t xml:space="preserve"> can choose areas close to the location to improve performance and reduce the delay in network requests.</w:t>
-      </w:r>
-      <w:r>
-        <w:rPr>
-          <w:rFonts w:ascii="Times New Roman" w:hAnsi="Times New Roman" w:cs="Times New Roman"/>
-          <w:sz w:val="24"/>
-          <w:szCs w:val="24"/>
-        </w:rPr>
         <w:t xml:space="preserve"> </w:t>
       </w:r>
-      <w:r>
-        <w:rPr>
-          <w:rFonts w:ascii="Times New Roman" w:hAnsi="Times New Roman" w:cs="Times New Roman"/>
-          <w:sz w:val="24"/>
-          <w:szCs w:val="24"/>
-        </w:rPr>
-        <w:t xml:space="preserve">App Service not only adds the power of Microsoft Azure to </w:t>
-      </w:r>
-      <w:r>
-        <w:rPr>
-          <w:rFonts w:ascii="Times New Roman" w:hAnsi="Times New Roman" w:cs="Times New Roman"/>
-          <w:sz w:val="24"/>
-          <w:szCs w:val="24"/>
-        </w:rPr>
-        <w:t>our</w:t>
-      </w:r>
-      <w:r>
-        <w:rPr>
-          <w:rFonts w:ascii="Times New Roman" w:hAnsi="Times New Roman" w:cs="Times New Roman"/>
-          <w:sz w:val="24"/>
-          <w:szCs w:val="24"/>
-        </w:rPr>
-        <w:t xml:space="preserve"> application, such as security, </w:t>
-      </w:r>
-      <w:r>
-        <w:rPr>
-          <w:rFonts w:ascii="Times New Roman" w:hAnsi="Times New Roman" w:cs="Times New Roman"/>
-          <w:sz w:val="24"/>
-          <w:szCs w:val="24"/>
-        </w:rPr>
-        <w:t>load balancing</w:t>
-      </w:r>
-      <w:r>
-        <w:rPr>
-          <w:rFonts w:ascii="Times New Roman" w:hAnsi="Times New Roman" w:cs="Times New Roman"/>
-          <w:sz w:val="24"/>
-          <w:szCs w:val="24"/>
-        </w:rPr>
-        <w:t xml:space="preserve">, </w:t>
-      </w:r>
-      <w:r>
-        <w:rPr>
-          <w:rFonts w:ascii="Times New Roman" w:hAnsi="Times New Roman" w:cs="Times New Roman"/>
-          <w:sz w:val="24"/>
-          <w:szCs w:val="24"/>
-        </w:rPr>
-        <w:t>autoscaling</w:t>
-      </w:r>
-      <w:r>
-        <w:rPr>
-          <w:rFonts w:ascii="Times New Roman" w:hAnsi="Times New Roman" w:cs="Times New Roman"/>
-          <w:sz w:val="24"/>
-          <w:szCs w:val="24"/>
-        </w:rPr>
-        <w:t xml:space="preserve">, and automated management. </w:t>
-      </w:r>
-      <w:r>
-        <w:rPr>
-          <w:rFonts w:ascii="Times New Roman" w:hAnsi="Times New Roman" w:cs="Times New Roman"/>
-          <w:sz w:val="24"/>
-          <w:szCs w:val="24"/>
-        </w:rPr>
-        <w:t>We</w:t>
-      </w:r>
-      <w:r>
-        <w:rPr>
-          <w:rFonts w:ascii="Times New Roman" w:hAnsi="Times New Roman" w:cs="Times New Roman"/>
-          <w:sz w:val="24"/>
-          <w:szCs w:val="24"/>
-        </w:rPr>
-        <w:t xml:space="preserve"> can also take advantage of its DevOps capabilities, such as continuous deployment from GitHub, Docker Hub, and other sources</w:t>
-      </w:r>
-      <w:r>
-        <w:rPr>
-          <w:rFonts w:ascii="Times New Roman" w:hAnsi="Times New Roman" w:cs="Times New Roman"/>
-          <w:sz w:val="24"/>
-          <w:szCs w:val="24"/>
-        </w:rPr>
-        <w:t xml:space="preserve">. </w:t>
-      </w:r>
-      <w:r>
-        <w:rPr>
-          <w:rFonts w:ascii="Times New Roman" w:hAnsi="Times New Roman" w:cs="Times New Roman"/>
-          <w:sz w:val="24"/>
-          <w:szCs w:val="24"/>
-        </w:rPr>
-        <w:t>And</w:t>
-      </w:r>
-      <w:r>
-        <w:rPr>
-          <w:rFonts w:ascii="Times New Roman" w:hAnsi="Times New Roman" w:cs="Times New Roman"/>
-          <w:sz w:val="24"/>
-          <w:szCs w:val="24"/>
-        </w:rPr>
-        <w:t xml:space="preserve"> because </w:t>
-      </w:r>
-      <w:r>
-        <w:rPr>
-          <w:rFonts w:ascii="Times New Roman" w:hAnsi="Times New Roman" w:cs="Times New Roman"/>
-          <w:sz w:val="24"/>
-          <w:szCs w:val="24"/>
-        </w:rPr>
-        <w:t>Azure App Service is an HTTP-based service for hosting web applications</w:t>
-      </w:r>
-      <w:r>
-        <w:rPr>
-          <w:rFonts w:ascii="Times New Roman" w:hAnsi="Times New Roman" w:cs="Times New Roman" w:hint="eastAsia"/>
-          <w:sz w:val="24"/>
-          <w:szCs w:val="24"/>
-        </w:rPr>
-        <w:t>,</w:t>
-      </w:r>
-      <w:r>
-        <w:rPr>
-          <w:rFonts w:ascii="Times New Roman" w:hAnsi="Times New Roman" w:cs="Times New Roman"/>
-          <w:sz w:val="24"/>
-          <w:szCs w:val="24"/>
-        </w:rPr>
-        <w:t xml:space="preserve"> </w:t>
-      </w:r>
-      <w:r>
-        <w:rPr>
-          <w:rFonts w:ascii="Times New Roman" w:hAnsi="Times New Roman" w:cs="Times New Roman"/>
-          <w:sz w:val="24"/>
-          <w:szCs w:val="24"/>
-        </w:rPr>
-        <w:t xml:space="preserve">Therefore, the data transmission path will be changed from directly to the cloud platform </w:t>
-      </w:r>
-      <w:r>
-        <w:rPr>
-          <w:rFonts w:ascii="Times New Roman" w:hAnsi="Times New Roman" w:cs="Times New Roman"/>
-          <w:sz w:val="24"/>
-          <w:szCs w:val="24"/>
-        </w:rPr>
-        <w:t>by</w:t>
-      </w:r>
-      <w:r>
-        <w:rPr>
-          <w:rFonts w:ascii="Times New Roman" w:hAnsi="Times New Roman" w:cs="Times New Roman"/>
-          <w:sz w:val="24"/>
-          <w:szCs w:val="24"/>
-        </w:rPr>
-        <w:t xml:space="preserve"> telegra</w:t>
-      </w:r>
-      <w:r>
-        <w:rPr>
-          <w:rFonts w:ascii="Times New Roman" w:hAnsi="Times New Roman" w:cs="Times New Roman"/>
-          <w:sz w:val="24"/>
-          <w:szCs w:val="24"/>
-        </w:rPr>
-        <w:t>m</w:t>
-      </w:r>
-      <w:r>
-        <w:rPr>
-          <w:rFonts w:ascii="Times New Roman" w:hAnsi="Times New Roman" w:cs="Times New Roman"/>
-          <w:sz w:val="24"/>
-          <w:szCs w:val="24"/>
-        </w:rPr>
-        <w:t xml:space="preserve"> to a web, and the webhook will be automatically transferred to the app service.</w:t>
-      </w:r>
-      <w:r>
+    </w:p>
+    <w:p>
+      <w:pPr>
+        <w:spacing w:line="360" w:lineRule="auto"/>
         <w:rPr>
           <w:rFonts w:ascii="Times New Roman" w:hAnsi="Times New Roman" w:cs="Times New Roman"/>
           <w:noProof/>
           <w:sz w:val="24"/>
           <w:szCs w:val="24"/>
         </w:rPr>
-        <w:t xml:space="preserve"> </w:t>
-      </w:r>
-    </w:p>
-    <w:p>
-      <w:pPr>
-        <w:spacing w:line="360" w:lineRule="auto"/>
-        <w:rPr>
-          <w:rFonts w:ascii="Times New Roman" w:hAnsi="Times New Roman" w:cs="Times New Roman"/>
-          <w:noProof/>
-          <w:sz w:val="24"/>
-          <w:szCs w:val="24"/>
-        </w:rPr>
-      </w:pPr>
-    </w:p>
-    <w:p>
-      <w:pPr>
-        <w:spacing w:line="360" w:lineRule="auto"/>
-        <w:rPr>
-          <w:rFonts w:ascii="Times New Roman" w:hAnsi="Times New Roman" w:cs="Times New Roman" w:hint="eastAsia"/>
+      </w:pPr>
+    </w:p>
+    <w:p>
+      <w:pPr>
+        <w:spacing w:line="360" w:lineRule="auto"/>
+        <w:rPr>
+          <w:rFonts w:ascii="Times New Roman" w:hAnsi="Times New Roman" w:cs="Times New Roman"/>
           <w:sz w:val="24"/>
           <w:szCs w:val="24"/>
         </w:rPr>
@@ -1744,7 +1609,7 @@
       <w:pPr>
         <w:spacing w:line="360" w:lineRule="auto"/>
         <w:rPr>
-          <w:rFonts w:ascii="Times New Roman" w:hAnsi="Times New Roman" w:cs="Times New Roman" w:hint="eastAsia"/>
+          <w:rFonts w:ascii="Times New Roman" w:hAnsi="Times New Roman" w:cs="Times New Roman"/>
           <w:sz w:val="24"/>
           <w:szCs w:val="24"/>
         </w:rPr>
@@ -1846,7 +1711,7 @@
       <w:pPr>
         <w:spacing w:line="360" w:lineRule="auto"/>
         <w:rPr>
-          <w:rFonts w:ascii="Times New Roman" w:hAnsi="Times New Roman" w:cs="Times New Roman" w:hint="eastAsia"/>
+          <w:rFonts w:ascii="Times New Roman" w:hAnsi="Times New Roman" w:cs="Times New Roman"/>
           <w:sz w:val="24"/>
           <w:szCs w:val="24"/>
         </w:rPr>
@@ -1879,7 +1744,7 @@
       <w:pPr>
         <w:spacing w:line="360" w:lineRule="auto"/>
         <w:rPr>
-          <w:rFonts w:ascii="Times New Roman" w:hAnsi="Times New Roman" w:cs="Times New Roman" w:hint="eastAsia"/>
+          <w:rFonts w:ascii="Times New Roman" w:hAnsi="Times New Roman" w:cs="Times New Roman"/>
           <w:sz w:val="24"/>
           <w:szCs w:val="24"/>
         </w:rPr>
@@ -1898,23 +1763,7 @@
           <w:sz w:val="24"/>
           <w:szCs w:val="24"/>
         </w:rPr>
-        <w:t xml:space="preserve"> GitHub </w:t>
-      </w:r>
-      <w:r>
-        <w:rPr>
-          <w:rFonts w:ascii="Times New Roman" w:hAnsi="Times New Roman" w:cs="Times New Roman"/>
-          <w:sz w:val="24"/>
-          <w:szCs w:val="24"/>
-        </w:rPr>
-        <w:t>A</w:t>
-      </w:r>
-      <w:r>
-        <w:rPr>
-          <w:rFonts w:ascii="Times New Roman" w:hAnsi="Times New Roman" w:cs="Times New Roman"/>
-          <w:sz w:val="24"/>
-          <w:szCs w:val="24"/>
-        </w:rPr>
-        <w:t>ctions</w:t>
+        <w:t xml:space="preserve"> GitHub Actions</w:t>
       </w:r>
       <w:r>
         <w:rPr>
@@ -2133,7 +1982,7 @@
         <w:spacing w:line="360" w:lineRule="auto"/>
         <w:jc w:val="left"/>
         <w:rPr>
-          <w:rFonts w:ascii="Times New Roman" w:hAnsi="Times New Roman" w:cs="Times New Roman" w:hint="eastAsia"/>
+          <w:rFonts w:ascii="Times New Roman" w:hAnsi="Times New Roman" w:cs="Times New Roman"/>
           <w:sz w:val="24"/>
           <w:szCs w:val="24"/>
         </w:rPr>
@@ -2145,7 +1994,7 @@
         <w:spacing w:line="360" w:lineRule="auto"/>
         <w:jc w:val="left"/>
         <w:rPr>
-          <w:rFonts w:ascii="Times New Roman" w:hAnsi="Times New Roman" w:cs="Times New Roman" w:hint="eastAsia"/>
+          <w:rFonts w:ascii="Times New Roman" w:hAnsi="Times New Roman" w:cs="Times New Roman"/>
           <w:sz w:val="24"/>
           <w:szCs w:val="24"/>
         </w:rPr>
@@ -2170,17 +2019,7 @@
           <w:sz w:val="24"/>
           <w:szCs w:val="24"/>
         </w:rPr>
-        <w:t>The summary process is as follows</w:t>
-      </w:r>
-      <w:r>
-        <w:rPr>
-          <w:rFonts w:ascii="Times New Roman" w:hAnsi="Times New Roman" w:cs="Times New Roman"/>
-          <w:b/>
-          <w:bCs/>
-          <w:sz w:val="24"/>
-          <w:szCs w:val="24"/>
-        </w:rPr>
-        <w:t>:</w:t>
+        <w:t>The summary process is as follows:</w:t>
       </w:r>
     </w:p>
     <w:p>
@@ -2277,7 +2116,7 @@
       <w:pPr>
         <w:spacing w:line="360" w:lineRule="auto"/>
         <w:rPr>
-          <w:rFonts w:ascii="Times New Roman" w:hAnsi="Times New Roman" w:cs="Times New Roman" w:hint="eastAsia"/>
+          <w:rFonts w:ascii="Times New Roman" w:hAnsi="Times New Roman" w:cs="Times New Roman"/>
           <w:sz w:val="24"/>
           <w:szCs w:val="24"/>
         </w:rPr>
@@ -2340,7 +2179,7 @@
     <w:p>
       <w:pPr>
         <w:rPr>
-          <w:rFonts w:ascii="Times New Roman" w:hAnsi="Times New Roman" w:cs="Times New Roman" w:hint="eastAsia"/>
+          <w:rFonts w:ascii="Times New Roman" w:hAnsi="Times New Roman" w:cs="Times New Roman"/>
           <w:sz w:val="24"/>
           <w:szCs w:val="24"/>
         </w:rPr>
@@ -2678,7 +2517,7 @@
         <w:widowControl/>
         <w:jc w:val="left"/>
         <w:rPr>
-          <w:rFonts w:ascii="Times New Roman" w:hAnsi="Times New Roman" w:cs="Times New Roman" w:hint="eastAsia"/>
+          <w:rFonts w:ascii="Times New Roman" w:hAnsi="Times New Roman" w:cs="Times New Roman"/>
           <w:sz w:val="24"/>
           <w:szCs w:val="24"/>
         </w:rPr>
@@ -3539,6 +3378,7 @@
   <w:style w:type="character" w:default="1" w:styleId="a0">
     <w:name w:val="Default Paragraph Font"/>
     <w:uiPriority w:val="1"/>
+    <w:semiHidden/>
     <w:unhideWhenUsed/>
   </w:style>
   <w:style w:type="table" w:default="1" w:styleId="a1">

</xml_diff>